<commit_message>
Added additional content and formatting to document.
</commit_message>
<xml_diff>
--- a/Release_2/Release_2_Group_01.docx
+++ b/Release_2/Release_2_Group_01.docx
@@ -3,8 +3,6 @@
 <w:document xmlns:wpc="http://schemas.microsoft.com/office/word/2010/wordprocessingCanvas" xmlns:cx="http://schemas.microsoft.com/office/drawing/2014/chartex" xmlns:cx1="http://schemas.microsoft.com/office/drawing/2015/9/8/chartex" xmlns:cx2="http://schemas.microsoft.com/office/drawing/2015/10/21/chartex" xmlns:cx3="http://schemas.microsoft.com/office/drawing/2016/5/9/chartex" xmlns:cx4="http://schemas.microsoft.com/office/drawing/2016/5/10/chartex" xmlns:cx5="http://schemas.microsoft.com/office/drawing/2016/5/11/chartex" xmlns:mc="http://schemas.openxmlformats.org/markup-compatibility/2006" xmlns:o="urn:schemas-microsoft-com:office:office" xmlns:r="http://schemas.openxmlformats.org/officeDocument/2006/relationships" xmlns:m="http://schemas.openxmlformats.org/officeDocument/2006/math" xmlns:v="urn:schemas-microsoft-com:vml" xmlns:wp14="http://schemas.microsoft.com/office/word/2010/wordprocessingDrawing" xmlns:wp="http://schemas.openxmlformats.org/drawingml/2006/wordprocessingDrawing" xmlns:w10="urn:schemas-microsoft-com:office:word" xmlns:w="http://schemas.openxmlformats.org/wordprocessingml/2006/main" xmlns:w14="http://schemas.microsoft.com/office/word/2010/wordml" xmlns:w15="http://schemas.microsoft.com/office/word/2012/wordml" xmlns:w16se="http://schemas.microsoft.com/office/word/2015/wordml/symex" xmlns:wpg="http://schemas.microsoft.com/office/word/2010/wordprocessingGroup" xmlns:wpi="http://schemas.microsoft.com/office/word/2010/wordprocessingInk" xmlns:wne="http://schemas.microsoft.com/office/word/2006/wordml" xmlns:wps="http://schemas.microsoft.com/office/word/2010/wordprocessingShape" mc:Ignorable="w14 w15 w16se wp14">
   <w:body>
     <w:p>
-      <w:bookmarkStart w:id="0" w:name="_GoBack"/>
-      <w:bookmarkEnd w:id="0"/>
       <w:r>
         <w:rPr>
           <w:noProof/>
@@ -109,15 +107,7 @@
           </w:tcPr>
           <w:p>
             <w:r>
-              <w:t xml:space="preserve">James Beasley, Charles Beck, Charles </w:t>
-            </w:r>
-            <w:proofErr w:type="spellStart"/>
-            <w:r>
-              <w:t>Duso</w:t>
-            </w:r>
-            <w:proofErr w:type="spellEnd"/>
-            <w:r>
-              <w:t xml:space="preserve">, Alexander </w:t>
+              <w:t xml:space="preserve">James Beasley, Charles Beck, Charles Duso, Alexander </w:t>
             </w:r>
             <w:proofErr w:type="spellStart"/>
             <w:r>
@@ -210,6 +200,9 @@
           </w:tcPr>
           <w:p>
             <w:r>
+              <w:t xml:space="preserve">D.3.2 - </w:t>
+            </w:r>
+            <w:r>
               <w:t>Release 2</w:t>
             </w:r>
           </w:p>
@@ -330,19 +323,11 @@
                 <w:b/>
               </w:rPr>
             </w:pPr>
-            <w:proofErr w:type="spellStart"/>
             <w:r>
               <w:rPr>
                 <w:b/>
               </w:rPr>
-              <w:t>Github</w:t>
-            </w:r>
-            <w:proofErr w:type="spellEnd"/>
-            <w:r>
-              <w:rPr>
-                <w:b/>
-              </w:rPr>
-              <w:t>:</w:t>
+              <w:t>Github:</w:t>
             </w:r>
           </w:p>
         </w:tc>
@@ -374,16 +359,31 @@
     </w:p>
     <w:p>
       <w:r>
-        <w:t xml:space="preserve">The following document covers the user stories that we have implemented in this release and what we plan </w:t>
-      </w:r>
-      <w:r>
-        <w:t>to do</w:t>
-      </w:r>
-      <w:r>
-        <w:t xml:space="preserve"> in the last deliverable. </w:t>
-      </w:r>
-      <w:r>
-        <w:t>The project is really coming together and we are closer to a fully functioning prototype.</w:t>
+        <w:t xml:space="preserve">The following document </w:t>
+      </w:r>
+      <w:r>
+        <w:t>serves to detail</w:t>
+      </w:r>
+      <w:r>
+        <w:t xml:space="preserve"> the user stories </w:t>
+      </w:r>
+      <w:r>
+        <w:t>that we have implemented for</w:t>
+      </w:r>
+      <w:r>
+        <w:t xml:space="preserve"> this release</w:t>
+      </w:r>
+      <w:r>
+        <w:t>.</w:t>
+      </w:r>
+      <w:r>
+        <w:t xml:space="preserve"> </w:t>
+      </w:r>
+      <w:r>
+        <w:t>We will also discuss changes planned for the next and final release.</w:t>
+      </w:r>
+      <w:r>
+        <w:t xml:space="preserve"> </w:t>
       </w:r>
     </w:p>
     <w:p>
@@ -391,12 +391,24 @@
         <w:pStyle w:val="Heading1"/>
       </w:pPr>
       <w:r>
-        <w:t>Current Implementation</w:t>
-      </w:r>
-    </w:p>
-    <w:p>
-      <w:r>
-        <w:t xml:space="preserve">Below are the user stories that we decided to implement for this release. We did half of the remaining 10 stories this release, so for the final release we only need to implement 5 more. To see a live version of the project, follow the link: </w:t>
+        <w:t xml:space="preserve">Current </w:t>
+      </w:r>
+      <w:r>
+        <w:t>Implementation</w:t>
+      </w:r>
+    </w:p>
+    <w:p>
+      <w:r>
+        <w:t>We are satisfied with our current progress as we are near completion of the primary functionality for the project.</w:t>
+      </w:r>
+      <w:r>
+        <w:t xml:space="preserve"> </w:t>
+      </w:r>
+      <w:r>
+        <w:t>To see a live version of the product, one can visit the following link,</w:t>
+      </w:r>
+      <w:r>
+        <w:t xml:space="preserve"> </w:t>
       </w:r>
       <w:hyperlink r:id="rId8" w:history="1">
         <w:r>
@@ -407,7 +419,10 @@
         </w:r>
       </w:hyperlink>
       <w:r>
-        <w:t>. Also, we are providing relevant images of what has been implemented.</w:t>
+        <w:t>.</w:t>
+      </w:r>
+      <w:r>
+        <w:t xml:space="preserve"> We will also list below examples of the current implementation should the live version not be accessible.</w:t>
       </w:r>
     </w:p>
     <w:p>
@@ -420,18 +435,30 @@
     </w:p>
     <w:p>
       <w:r>
-        <w:t xml:space="preserve">Below are the user stories that were implemented in this release of the product. Our current progress can be monitored on Trello at, </w:t>
+        <w:t>Listed b</w:t>
+      </w:r>
+      <w:r>
+        <w:t>elo</w:t>
+      </w:r>
+      <w:r>
+        <w:t>w are the user stories that we have</w:t>
+      </w:r>
+      <w:r>
+        <w:t xml:space="preserve"> implemented in this release of the product. </w:t>
+      </w:r>
+      <w:r>
+        <w:t xml:space="preserve">With this release, we have completed seven user stories, leaving us with five left to implement for the final release. Our current progress in regards to user stories can be seen at the following link, </w:t>
       </w:r>
       <w:hyperlink r:id="rId9" w:history="1">
         <w:r>
           <w:rPr>
             <w:rStyle w:val="Hyperlink"/>
           </w:rPr>
-          <w:t>https://trello.com/b/bJnjJHMg/user-stories</w:t>
+          <w:t>https://trello.com/b/bJnjJHMg/user-stories/</w:t>
         </w:r>
       </w:hyperlink>
       <w:r>
-        <w:t>.</w:t>
+        <w:t xml:space="preserve">. </w:t>
       </w:r>
     </w:p>
     <w:p>
@@ -457,7 +484,13 @@
         </w:numPr>
       </w:pPr>
       <w:r>
-        <w:t>Chang file formats</w:t>
+        <w:t>Chang</w:t>
+      </w:r>
+      <w:r>
+        <w:t>e</w:t>
+      </w:r>
+      <w:r>
+        <w:t xml:space="preserve"> file formats</w:t>
       </w:r>
     </w:p>
     <w:p>
@@ -498,6 +531,37 @@
       <w:r>
         <w:t>Error check uploaded files</w:t>
       </w:r>
+    </w:p>
+    <w:p>
+      <w:pPr>
+        <w:pStyle w:val="ListParagraph"/>
+        <w:keepNext/>
+        <w:numPr>
+          <w:ilvl w:val="0"/>
+          <w:numId w:val="2"/>
+        </w:numPr>
+      </w:pPr>
+      <w:r>
+        <w:t>Webpage responds to user’s selections</w:t>
+      </w:r>
+    </w:p>
+    <w:p>
+      <w:pPr>
+        <w:pStyle w:val="ListParagraph"/>
+        <w:keepNext/>
+        <w:numPr>
+          <w:ilvl w:val="0"/>
+          <w:numId w:val="2"/>
+        </w:numPr>
+      </w:pPr>
+      <w:r>
+        <w:t>View all instructions concurrently</w:t>
+      </w:r>
+    </w:p>
+    <w:p>
+      <w:pPr>
+        <w:pStyle w:val="Heading2"/>
+      </w:pPr>
     </w:p>
     <w:p/>
     <w:p>
@@ -546,8 +610,41 @@
         </w:drawing>
       </w:r>
     </w:p>
+    <w:p>
+      <w:pPr>
+        <w:pStyle w:val="Caption"/>
+        <w:jc w:val="center"/>
+      </w:pPr>
+      <w:r>
+        <w:t xml:space="preserve">Figure </w:t>
+      </w:r>
+      <w:r>
+        <w:fldChar w:fldCharType="begin"/>
+      </w:r>
+      <w:r>
+        <w:instrText xml:space="preserve"> SEQ Figure \* ARABIC </w:instrText>
+      </w:r>
+      <w:r>
+        <w:fldChar w:fldCharType="separate"/>
+      </w:r>
+      <w:r>
+        <w:rPr>
+          <w:noProof/>
+        </w:rPr>
+        <w:t>1</w:t>
+      </w:r>
+      <w:r>
+        <w:fldChar w:fldCharType="end"/>
+      </w:r>
+      <w:r>
+        <w:t>: Landing Page</w:t>
+      </w:r>
+    </w:p>
     <w:p/>
     <w:p>
+      <w:pPr>
+        <w:keepNext/>
+      </w:pPr>
       <w:r>
         <w:rPr>
           <w:noProof/>
@@ -589,37 +686,326 @@
         </w:drawing>
       </w:r>
     </w:p>
+    <w:p>
+      <w:pPr>
+        <w:pStyle w:val="Caption"/>
+        <w:jc w:val="center"/>
+      </w:pPr>
+      <w:r>
+        <w:t xml:space="preserve">Figure </w:t>
+      </w:r>
+      <w:r>
+        <w:fldChar w:fldCharType="begin"/>
+      </w:r>
+      <w:r>
+        <w:instrText xml:space="preserve"> SEQ Figure \* ARABIC </w:instrText>
+      </w:r>
+      <w:r>
+        <w:fldChar w:fldCharType="separate"/>
+      </w:r>
+      <w:r>
+        <w:rPr>
+          <w:noProof/>
+        </w:rPr>
+        <w:t>2</w:t>
+      </w:r>
+      <w:r>
+        <w:fldChar w:fldCharType="end"/>
+      </w:r>
+      <w:r>
+        <w:t>: Single Generation of Instruction</w:t>
+      </w:r>
+    </w:p>
+    <w:p>
+      <w:pPr>
+        <w:keepNext/>
+        <w:jc w:val="center"/>
+      </w:pPr>
+      <w:r>
+        <w:rPr>
+          <w:noProof/>
+        </w:rPr>
+        <w:lastRenderedPageBreak/>
+        <w:drawing>
+          <wp:inline distT="0" distB="0" distL="0" distR="0" wp14:anchorId="4FAD8D75" wp14:editId="2DBEDA38">
+            <wp:extent cx="4972050" cy="4790379"/>
+            <wp:effectExtent l="0" t="0" r="0" b="0"/>
+            <wp:docPr id="2" name="Picture 2"/>
+            <wp:cNvGraphicFramePr>
+              <a:graphicFrameLocks xmlns:a="http://schemas.openxmlformats.org/drawingml/2006/main" noChangeAspect="1"/>
+            </wp:cNvGraphicFramePr>
+            <a:graphic xmlns:a="http://schemas.openxmlformats.org/drawingml/2006/main">
+              <a:graphicData uri="http://schemas.openxmlformats.org/drawingml/2006/picture">
+                <pic:pic xmlns:pic="http://schemas.openxmlformats.org/drawingml/2006/picture">
+                  <pic:nvPicPr>
+                    <pic:cNvPr id="1" name=""/>
+                    <pic:cNvPicPr/>
+                  </pic:nvPicPr>
+                  <pic:blipFill>
+                    <a:blip r:embed="rId12"/>
+                    <a:stretch>
+                      <a:fillRect/>
+                    </a:stretch>
+                  </pic:blipFill>
+                  <pic:spPr>
+                    <a:xfrm>
+                      <a:off x="0" y="0"/>
+                      <a:ext cx="4977130" cy="4795274"/>
+                    </a:xfrm>
+                    <a:prstGeom prst="rect">
+                      <a:avLst/>
+                    </a:prstGeom>
+                  </pic:spPr>
+                </pic:pic>
+              </a:graphicData>
+            </a:graphic>
+          </wp:inline>
+        </w:drawing>
+      </w:r>
+    </w:p>
+    <w:p>
+      <w:pPr>
+        <w:pStyle w:val="Caption"/>
+        <w:jc w:val="center"/>
+      </w:pPr>
+      <w:r>
+        <w:t xml:space="preserve">Figure </w:t>
+      </w:r>
+      <w:r>
+        <w:fldChar w:fldCharType="begin"/>
+      </w:r>
+      <w:r>
+        <w:instrText xml:space="preserve"> SEQ Figure \* ARABIC </w:instrText>
+      </w:r>
+      <w:r>
+        <w:fldChar w:fldCharType="separate"/>
+      </w:r>
+      <w:r>
+        <w:rPr>
+          <w:noProof/>
+        </w:rPr>
+        <w:t>3</w:t>
+      </w:r>
+      <w:r>
+        <w:fldChar w:fldCharType="end"/>
+      </w:r>
+      <w:r>
+        <w:t>: Multiple Instructions</w:t>
+      </w:r>
+    </w:p>
     <w:p/>
-    <w:p>
-      <w:r>
-        <w:t xml:space="preserve">The project so far has ended up being about 90% JavaScript, with CSS and HTML filling in the last 10%. </w:t>
-      </w:r>
-    </w:p>
-    <w:p/>
-    <w:p/>
+    <w:tbl>
+      <w:tblPr>
+        <w:tblStyle w:val="TableGrid"/>
+        <w:tblW w:w="0" w:type="auto"/>
+        <w:tblLook w:val="04A0" w:firstRow="1" w:lastRow="0" w:firstColumn="1" w:lastColumn="0" w:noHBand="0" w:noVBand="1"/>
+      </w:tblPr>
+      <w:tblGrid>
+        <w:gridCol w:w="4675"/>
+        <w:gridCol w:w="4675"/>
+      </w:tblGrid>
+      <w:tr>
+        <w:tc>
+          <w:tcPr>
+            <w:tcW w:w="9350" w:type="dxa"/>
+            <w:gridSpan w:val="2"/>
+            <w:tcBorders>
+              <w:top w:val="nil"/>
+              <w:left w:val="nil"/>
+              <w:bottom w:val="single" w:sz="4" w:space="0" w:color="auto"/>
+              <w:right w:val="nil"/>
+            </w:tcBorders>
+          </w:tcPr>
+          <w:p>
+            <w:pPr>
+              <w:jc w:val="center"/>
+              <w:rPr>
+                <w:b/>
+              </w:rPr>
+            </w:pPr>
+            <w:r>
+              <w:rPr>
+                <w:b/>
+              </w:rPr>
+              <w:t>Language Distribution</w:t>
+            </w:r>
+          </w:p>
+        </w:tc>
+      </w:tr>
+      <w:tr>
+        <w:tc>
+          <w:tcPr>
+            <w:tcW w:w="4675" w:type="dxa"/>
+            <w:tcBorders>
+              <w:top w:val="single" w:sz="4" w:space="0" w:color="auto"/>
+            </w:tcBorders>
+            <w:shd w:val="clear" w:color="auto" w:fill="D0CECE" w:themeFill="background2" w:themeFillShade="E6"/>
+          </w:tcPr>
+          <w:p>
+            <w:pPr>
+              <w:jc w:val="center"/>
+              <w:rPr>
+                <w:b/>
+              </w:rPr>
+            </w:pPr>
+            <w:r>
+              <w:rPr>
+                <w:b/>
+              </w:rPr>
+              <w:t>Language</w:t>
+            </w:r>
+          </w:p>
+        </w:tc>
+        <w:tc>
+          <w:tcPr>
+            <w:tcW w:w="4675" w:type="dxa"/>
+            <w:tcBorders>
+              <w:top w:val="single" w:sz="4" w:space="0" w:color="auto"/>
+            </w:tcBorders>
+            <w:shd w:val="clear" w:color="auto" w:fill="D0CECE" w:themeFill="background2" w:themeFillShade="E6"/>
+          </w:tcPr>
+          <w:p>
+            <w:pPr>
+              <w:jc w:val="center"/>
+              <w:rPr>
+                <w:b/>
+              </w:rPr>
+            </w:pPr>
+            <w:r>
+              <w:rPr>
+                <w:b/>
+              </w:rPr>
+              <w:t>Percentage</w:t>
+            </w:r>
+          </w:p>
+        </w:tc>
+      </w:tr>
+      <w:tr>
+        <w:tc>
+          <w:tcPr>
+            <w:tcW w:w="4675" w:type="dxa"/>
+          </w:tcPr>
+          <w:p>
+            <w:r>
+              <w:t>HTML/CSS</w:t>
+            </w:r>
+          </w:p>
+        </w:tc>
+        <w:tc>
+          <w:tcPr>
+            <w:tcW w:w="4675" w:type="dxa"/>
+          </w:tcPr>
+          <w:p>
+            <w:r>
+              <w:t>55%</w:t>
+            </w:r>
+          </w:p>
+        </w:tc>
+      </w:tr>
+      <w:tr>
+        <w:tc>
+          <w:tcPr>
+            <w:tcW w:w="4675" w:type="dxa"/>
+          </w:tcPr>
+          <w:p>
+            <w:r>
+              <w:t>JavaScript</w:t>
+            </w:r>
+          </w:p>
+        </w:tc>
+        <w:tc>
+          <w:tcPr>
+            <w:tcW w:w="4675" w:type="dxa"/>
+          </w:tcPr>
+          <w:p>
+            <w:r>
+              <w:t>40%</w:t>
+            </w:r>
+          </w:p>
+        </w:tc>
+      </w:tr>
+      <w:tr>
+        <w:tc>
+          <w:tcPr>
+            <w:tcW w:w="4675" w:type="dxa"/>
+          </w:tcPr>
+          <w:p>
+            <w:r>
+              <w:t>PHP</w:t>
+            </w:r>
+          </w:p>
+        </w:tc>
+        <w:tc>
+          <w:tcPr>
+            <w:tcW w:w="4675" w:type="dxa"/>
+          </w:tcPr>
+          <w:p>
+            <w:pPr>
+              <w:keepNext/>
+            </w:pPr>
+            <w:r>
+              <w:t>5%</w:t>
+            </w:r>
+          </w:p>
+        </w:tc>
+      </w:tr>
+    </w:tbl>
+    <w:p>
+      <w:pPr>
+        <w:pStyle w:val="Caption"/>
+        <w:jc w:val="center"/>
+      </w:pPr>
+      <w:r>
+        <w:t xml:space="preserve">Figure </w:t>
+      </w:r>
+      <w:r>
+        <w:fldChar w:fldCharType="begin"/>
+      </w:r>
+      <w:r>
+        <w:instrText xml:space="preserve"> SEQ Figure \* ARABIC </w:instrText>
+      </w:r>
+      <w:r>
+        <w:fldChar w:fldCharType="separate"/>
+      </w:r>
+      <w:r>
+        <w:rPr>
+          <w:noProof/>
+        </w:rPr>
+        <w:t>4</w:t>
+      </w:r>
+      <w:r>
+        <w:fldChar w:fldCharType="end"/>
+      </w:r>
+      <w:r>
+        <w:t>: Language Distribution Table</w:t>
+      </w:r>
+    </w:p>
     <w:p>
       <w:pPr>
         <w:pStyle w:val="Heading1"/>
       </w:pPr>
+      <w:r>
+        <w:t>Future Implementations</w:t>
+      </w:r>
+    </w:p>
+    <w:p>
+      <w:r>
+        <w:t xml:space="preserve">As stated previously, we have five more features that need to be implemented before completion of the project. Our primary focus, however, will be styling the page to be more hospitable to researchers. In its current rendition, the </w:t>
+      </w:r>
+      <w:r>
+        <w:t>website is quite plain and reminiscent of a website created in the 1990’s.</w:t>
+      </w:r>
+    </w:p>
+    <w:p>
+      <w:bookmarkStart w:id="0" w:name="_GoBack"/>
+      <w:bookmarkEnd w:id="0"/>
     </w:p>
     <w:p>
       <w:pPr>
         <w:pStyle w:val="Heading1"/>
       </w:pPr>
       <w:r>
-        <w:t>Future Implementations</w:t>
-      </w:r>
-    </w:p>
-    <w:p>
-      <w:r>
-        <w:t>For the final deliverable, we have 5 more user stories we need to implement. Those can be easily viewed on the Trello page provided earlier.</w:t>
-      </w:r>
-    </w:p>
-    <w:p>
-      <w:pPr>
-        <w:pStyle w:val="Heading1"/>
-      </w:pPr>
-      <w:r>
+        <w:lastRenderedPageBreak/>
         <w:t>Group Participation</w:t>
       </w:r>
     </w:p>
@@ -787,17 +1173,8 @@
                 <w:sz w:val="32"/>
                 <w:szCs w:val="32"/>
               </w:rPr>
-              <w:t xml:space="preserve">Charles </w:t>
-            </w:r>
-            <w:proofErr w:type="spellStart"/>
-            <w:r>
-              <w:rPr>
-                <w:sz w:val="32"/>
-                <w:szCs w:val="32"/>
-              </w:rPr>
-              <w:t>Duso</w:t>
-            </w:r>
-            <w:proofErr w:type="spellEnd"/>
+              <w:t>Charles Duso</w:t>
+            </w:r>
           </w:p>
         </w:tc>
         <w:tc>
@@ -935,7 +1312,7 @@
       </w:r>
     </w:p>
     <w:sectPr>
-      <w:footerReference w:type="default" r:id="rId12"/>
+      <w:footerReference w:type="default" r:id="rId13"/>
       <w:pgSz w:w="12240" w:h="15840"/>
       <w:pgMar w:top="1440" w:right="1440" w:bottom="1440" w:left="1440" w:header="720" w:footer="720" w:gutter="0"/>
       <w:cols w:space="720"/>
@@ -1004,7 +1381,7 @@
           <w:rPr>
             <w:noProof/>
           </w:rPr>
-          <w:t>2</w:t>
+          <w:t>4</w:t>
         </w:r>
         <w:r>
           <w:rPr>

</xml_diff>